<commit_message>
Added ATL Controllers, Asyemtric Lead-Lag, Trackerless Cal
</commit_message>
<xml_diff>
--- a/ATL/System Identification.docx
+++ b/ATL/System Identification.docx
@@ -1352,7 +1352,16 @@
           <w:noProof/>
         </w:rPr>
         <w:lastRenderedPageBreak/>
-        <w:t xml:space="preserve">At this point, it is clear that the Laplace transform of the system results in the block diagram shown in </w:t>
+        <w:t>At this point, it is clear that the Laplace transform of the system results in the block diagram show</w:t>
+      </w:r>
+      <w:bookmarkStart w:id="7" w:name="_GoBack"/>
+      <w:bookmarkEnd w:id="7"/>
+      <w:r>
+        <w:rPr>
+          <w:rFonts w:eastAsia="MS Mincho"/>
+          <w:noProof/>
+        </w:rPr>
+        <w:t xml:space="preserve">n in </w:t>
       </w:r>
       <w:r>
         <w:rPr>
@@ -3788,13 +3797,7 @@
                   <w:rPr>
                     <w:rFonts w:ascii="Latin Modern Math" w:hAnsi="Latin Modern Math"/>
                   </w:rPr>
-                  <m:t xml:space="preserve"> </m:t>
-                </m:r>
-                <m:r>
-                  <w:rPr>
-                    <w:rFonts w:ascii="Latin Modern Math" w:hAnsi="Latin Modern Math"/>
-                  </w:rPr>
-                  <m:t>β=</m:t>
+                  <m:t xml:space="preserve"> β=</m:t>
                 </m:r>
                 <m:sSup>
                   <m:sSupPr>
@@ -4418,12 +4421,7 @@
         <w:t xml:space="preserve"> find the inliers of the system</w:t>
       </w:r>
       <w:r>
-        <w:t xml:space="preserve"> usin</w:t>
-      </w:r>
-      <w:bookmarkStart w:id="7" w:name="_GoBack"/>
-      <w:bookmarkEnd w:id="7"/>
-      <w:r>
-        <w:t xml:space="preserve">g vectors </w:t>
+        <w:t xml:space="preserve"> using vectors </w:t>
       </w:r>
       <m:oMath>
         <m:r>
@@ -9697,7 +9695,7 @@
 </file>
 
 <file path=customXml/itemProps1.xml><?xml version="1.0" encoding="utf-8"?>
-<ds:datastoreItem xmlns:ds="http://schemas.openxmlformats.org/officeDocument/2006/customXml" ds:itemID="{B1CFA2E5-6E84-4E76-B411-4B8C0D322148}">
+<ds:datastoreItem xmlns:ds="http://schemas.openxmlformats.org/officeDocument/2006/customXml" ds:itemID="{0E14B4A1-08EF-43A4-B494-CA98F7B696B9}">
   <ds:schemaRefs>
     <ds:schemaRef ds:uri="http://schemas.openxmlformats.org/officeDocument/2006/bibliography"/>
   </ds:schemaRefs>

</xml_diff>